<commit_message>
Add Section + Update Report
</commit_message>
<xml_diff>
--- a/WebProject-Report.docx
+++ b/WebProject-Report.docx
@@ -587,6 +587,28 @@
     <w:p>
       <w:pPr>
         <w:pStyle w:val="Normal"/>
+        <w:rPr/>
+      </w:pPr>
+      <w:r>
+        <w:rPr>
+          <w:b/>
+          <w:bCs/>
+        </w:rPr>
+        <w:t>Organization</w:t>
+      </w:r>
+    </w:p>
+    <w:p>
+      <w:pPr>
+        <w:pStyle w:val="Normal"/>
+        <w:rPr/>
+      </w:pPr>
+      <w:r>
+        <w:rPr/>
+      </w:r>
+    </w:p>
+    <w:p>
+      <w:pPr>
+        <w:pStyle w:val="Normal"/>
         <w:rPr>
           <w:b/>
           <w:b/>
@@ -666,11 +688,7 @@
         </w:rPr>
       </w:pPr>
       <w:r>
-        <w:rPr>
-          <w:b/>
-          <w:bCs/>
-        </w:rPr>
-        <w:t>Organization</w:t>
+        <w:rPr/>
       </w:r>
     </w:p>
     <w:p>
@@ -1403,7 +1421,7 @@
       <w:tblPr>
         <w:tblW w:w="9638" w:type="dxa"/>
         <w:jc w:val="left"/>
-        <w:tblInd w:w="50" w:type="dxa"/>
+        <w:tblInd w:w="47" w:type="dxa"/>
         <w:tblBorders>
           <w:top w:val="single" w:sz="2" w:space="0" w:color="000001"/>
           <w:left w:val="single" w:sz="2" w:space="0" w:color="000001"/>
@@ -1412,7 +1430,7 @@
         </w:tblBorders>
         <w:tblCellMar>
           <w:top w:w="55" w:type="dxa"/>
-          <w:left w:w="48" w:type="dxa"/>
+          <w:left w:w="45" w:type="dxa"/>
           <w:bottom w:w="55" w:type="dxa"/>
           <w:right w:w="55" w:type="dxa"/>
         </w:tblCellMar>
@@ -1435,7 +1453,7 @@
             </w:tcBorders>
             <w:shd w:color="auto" w:fill="auto" w:val="clear"/>
             <w:tcMar>
-              <w:left w:w="48" w:type="dxa"/>
+              <w:left w:w="45" w:type="dxa"/>
             </w:tcMar>
           </w:tcPr>
           <w:p>
@@ -1462,7 +1480,7 @@
             </w:tcBorders>
             <w:shd w:color="auto" w:fill="auto" w:val="clear"/>
             <w:tcMar>
-              <w:left w:w="48" w:type="dxa"/>
+              <w:left w:w="45" w:type="dxa"/>
             </w:tcMar>
           </w:tcPr>
           <w:p>
@@ -1490,7 +1508,7 @@
             </w:tcBorders>
             <w:shd w:color="auto" w:fill="auto" w:val="clear"/>
             <w:tcMar>
-              <w:left w:w="48" w:type="dxa"/>
+              <w:left w:w="45" w:type="dxa"/>
             </w:tcMar>
           </w:tcPr>
           <w:p>
@@ -1517,7 +1535,7 @@
             </w:tcBorders>
             <w:shd w:color="auto" w:fill="auto" w:val="clear"/>
             <w:tcMar>
-              <w:left w:w="48" w:type="dxa"/>
+              <w:left w:w="45" w:type="dxa"/>
             </w:tcMar>
           </w:tcPr>
           <w:p>
@@ -1545,7 +1563,7 @@
             </w:tcBorders>
             <w:shd w:color="auto" w:fill="auto" w:val="clear"/>
             <w:tcMar>
-              <w:left w:w="48" w:type="dxa"/>
+              <w:left w:w="45" w:type="dxa"/>
             </w:tcMar>
           </w:tcPr>
           <w:p>
@@ -1572,7 +1590,7 @@
             </w:tcBorders>
             <w:shd w:color="auto" w:fill="auto" w:val="clear"/>
             <w:tcMar>
-              <w:left w:w="48" w:type="dxa"/>
+              <w:left w:w="45" w:type="dxa"/>
             </w:tcMar>
           </w:tcPr>
           <w:p>
@@ -1600,7 +1618,7 @@
             </w:tcBorders>
             <w:shd w:color="auto" w:fill="auto" w:val="clear"/>
             <w:tcMar>
-              <w:left w:w="48" w:type="dxa"/>
+              <w:left w:w="45" w:type="dxa"/>
             </w:tcMar>
           </w:tcPr>
           <w:p>
@@ -1627,7 +1645,7 @@
             </w:tcBorders>
             <w:shd w:color="auto" w:fill="auto" w:val="clear"/>
             <w:tcMar>
-              <w:left w:w="48" w:type="dxa"/>
+              <w:left w:w="45" w:type="dxa"/>
             </w:tcMar>
           </w:tcPr>
           <w:p>
@@ -1654,7 +1672,7 @@
             </w:tcBorders>
             <w:shd w:color="auto" w:fill="auto" w:val="clear"/>
             <w:tcMar>
-              <w:left w:w="48" w:type="dxa"/>
+              <w:left w:w="45" w:type="dxa"/>
             </w:tcMar>
           </w:tcPr>
           <w:p>
@@ -1681,7 +1699,7 @@
             </w:tcBorders>
             <w:shd w:color="auto" w:fill="auto" w:val="clear"/>
             <w:tcMar>
-              <w:left w:w="48" w:type="dxa"/>
+              <w:left w:w="45" w:type="dxa"/>
             </w:tcMar>
           </w:tcPr>
           <w:p>
@@ -1717,7 +1735,7 @@
             </w:tcBorders>
             <w:shd w:color="auto" w:fill="auto" w:val="clear"/>
             <w:tcMar>
-              <w:left w:w="48" w:type="dxa"/>
+              <w:left w:w="45" w:type="dxa"/>
             </w:tcMar>
           </w:tcPr>
           <w:p>
@@ -1744,7 +1762,7 @@
             </w:tcBorders>
             <w:shd w:color="auto" w:fill="auto" w:val="clear"/>
             <w:tcMar>
-              <w:left w:w="48" w:type="dxa"/>
+              <w:left w:w="45" w:type="dxa"/>
             </w:tcMar>
           </w:tcPr>
           <w:p>
@@ -1772,7 +1790,7 @@
             </w:tcBorders>
             <w:shd w:color="auto" w:fill="auto" w:val="clear"/>
             <w:tcMar>
-              <w:left w:w="48" w:type="dxa"/>
+              <w:left w:w="45" w:type="dxa"/>
             </w:tcMar>
           </w:tcPr>
           <w:p>
@@ -1799,7 +1817,7 @@
             </w:tcBorders>
             <w:shd w:color="auto" w:fill="auto" w:val="clear"/>
             <w:tcMar>
-              <w:left w:w="48" w:type="dxa"/>
+              <w:left w:w="45" w:type="dxa"/>
             </w:tcMar>
           </w:tcPr>
           <w:p>
@@ -2075,7 +2093,7 @@
       <w:tblPr>
         <w:tblW w:w="9635" w:type="dxa"/>
         <w:jc w:val="left"/>
-        <w:tblInd w:w="50" w:type="dxa"/>
+        <w:tblInd w:w="47" w:type="dxa"/>
         <w:tblBorders>
           <w:top w:val="single" w:sz="2" w:space="0" w:color="000001"/>
           <w:left w:val="single" w:sz="2" w:space="0" w:color="000001"/>
@@ -2084,7 +2102,7 @@
         </w:tblBorders>
         <w:tblCellMar>
           <w:top w:w="55" w:type="dxa"/>
-          <w:left w:w="48" w:type="dxa"/>
+          <w:left w:w="45" w:type="dxa"/>
           <w:bottom w:w="55" w:type="dxa"/>
           <w:right w:w="55" w:type="dxa"/>
         </w:tblCellMar>
@@ -2107,7 +2125,7 @@
             </w:tcBorders>
             <w:shd w:color="auto" w:fill="auto" w:val="clear"/>
             <w:tcMar>
-              <w:left w:w="48" w:type="dxa"/>
+              <w:left w:w="45" w:type="dxa"/>
             </w:tcMar>
           </w:tcPr>
           <w:p>
@@ -2141,7 +2159,7 @@
             </w:tcBorders>
             <w:shd w:color="auto" w:fill="auto" w:val="clear"/>
             <w:tcMar>
-              <w:left w:w="48" w:type="dxa"/>
+              <w:left w:w="45" w:type="dxa"/>
             </w:tcMar>
           </w:tcPr>
           <w:p>
@@ -2288,7 +2306,7 @@
             </w:tcBorders>
             <w:shd w:color="auto" w:fill="auto" w:val="clear"/>
             <w:tcMar>
-              <w:left w:w="48" w:type="dxa"/>
+              <w:left w:w="45" w:type="dxa"/>
             </w:tcMar>
           </w:tcPr>
           <w:p>
@@ -2322,7 +2340,7 @@
             </w:tcBorders>
             <w:shd w:color="auto" w:fill="auto" w:val="clear"/>
             <w:tcMar>
-              <w:left w:w="48" w:type="dxa"/>
+              <w:left w:w="45" w:type="dxa"/>
             </w:tcMar>
           </w:tcPr>
           <w:p>
@@ -2389,7 +2407,7 @@
             </w:tcBorders>
             <w:shd w:color="auto" w:fill="auto" w:val="clear"/>
             <w:tcMar>
-              <w:left w:w="48" w:type="dxa"/>
+              <w:left w:w="45" w:type="dxa"/>
             </w:tcMar>
           </w:tcPr>
           <w:p>
@@ -2423,7 +2441,7 @@
             </w:tcBorders>
             <w:shd w:color="auto" w:fill="auto" w:val="clear"/>
             <w:tcMar>
-              <w:left w:w="48" w:type="dxa"/>
+              <w:left w:w="45" w:type="dxa"/>
             </w:tcMar>
           </w:tcPr>
           <w:p>
@@ -2718,238 +2736,17 @@
           <w:b/>
           <w:b/>
           <w:bCs/>
-          <w:sz w:val="30"/>
-          <w:szCs w:val="30"/>
-        </w:rPr>
-      </w:pPr>
-      <w:r>
-        <w:rPr>
-          <w:b/>
-          <w:bCs/>
           <w:sz w:val="36"/>
           <w:szCs w:val="36"/>
         </w:rPr>
-        <w:t>Scenarios</w:t>
-      </w:r>
-    </w:p>
-    <w:p>
-      <w:pPr>
-        <w:pStyle w:val="Normal"/>
-        <w:rPr>
-          <w:b/>
-          <w:b/>
-          <w:bCs/>
-          <w:sz w:val="30"/>
-          <w:szCs w:val="30"/>
-        </w:rPr>
-      </w:pPr>
-      <w:r>
-        <w:rPr>
-          <w:b/>
-          <w:bCs/>
-          <w:sz w:val="30"/>
-          <w:szCs w:val="30"/>
-        </w:rPr>
-      </w:r>
-    </w:p>
-    <w:p>
-      <w:pPr>
-        <w:pStyle w:val="Normal"/>
-        <w:rPr/>
-      </w:pPr>
-      <w:r>
-        <w:rPr/>
-        <w:t xml:space="preserve">Every projects always start with the </w:t>
-      </w:r>
-    </w:p>
-    <w:p>
-      <w:pPr>
-        <w:pStyle w:val="Normal"/>
-        <w:rPr/>
-      </w:pPr>
-      <w:r>
-        <w:rPr/>
-      </w:r>
-    </w:p>
-    <w:p>
-      <w:pPr>
-        <w:pStyle w:val="Normal"/>
-        <w:rPr/>
-      </w:pPr>
-      <w:r>
-        <w:rPr/>
-        <w:t>&lt;APPOINTMENT&gt;</w:t>
-      </w:r>
-    </w:p>
-    <w:p>
-      <w:pPr>
-        <w:pStyle w:val="Normal"/>
-        <w:rPr/>
-      </w:pPr>
-      <w:r>
-        <w:rPr/>
-      </w:r>
-    </w:p>
-    <w:p>
-      <w:pPr>
-        <w:pStyle w:val="Normal"/>
-        <w:rPr/>
-      </w:pPr>
-      <w:r>
-        <w:rPr/>
-      </w:r>
-    </w:p>
-    <w:p>
-      <w:pPr>
-        <w:pStyle w:val="Normal"/>
-        <w:rPr/>
-      </w:pPr>
-      <w:r>
-        <w:rPr/>
-      </w:r>
-    </w:p>
-    <w:p>
-      <w:pPr>
-        <w:pStyle w:val="Normal"/>
-        <w:rPr/>
-      </w:pPr>
-      <w:r>
-        <w:rPr/>
-      </w:r>
-    </w:p>
-    <w:p>
-      <w:pPr>
-        <w:pStyle w:val="Normal"/>
-        <w:rPr/>
-      </w:pPr>
-      <w:r>
-        <w:rPr/>
-      </w:r>
-    </w:p>
-    <w:p>
-      <w:pPr>
-        <w:pStyle w:val="Normal"/>
-        <w:rPr/>
-      </w:pPr>
-      <w:r>
-        <w:rPr/>
-      </w:r>
-    </w:p>
-    <w:p>
-      <w:pPr>
-        <w:pStyle w:val="Normal"/>
-        <w:rPr/>
-      </w:pPr>
-      <w:r>
-        <w:rPr/>
-      </w:r>
-    </w:p>
-    <w:p>
-      <w:pPr>
-        <w:pStyle w:val="Normal"/>
-        <w:rPr/>
-      </w:pPr>
-      <w:r>
-        <w:rPr/>
-      </w:r>
-    </w:p>
-    <w:p>
-      <w:pPr>
-        <w:pStyle w:val="Normal"/>
-        <w:rPr/>
-      </w:pPr>
-      <w:r>
-        <w:rPr/>
-      </w:r>
-    </w:p>
-    <w:p>
-      <w:pPr>
-        <w:pStyle w:val="Normal"/>
-        <w:rPr/>
-      </w:pPr>
-      <w:r>
-        <w:rPr/>
-      </w:r>
-    </w:p>
-    <w:p>
-      <w:pPr>
-        <w:pStyle w:val="Normal"/>
-        <w:rPr/>
-      </w:pPr>
-      <w:r>
-        <w:rPr/>
-      </w:r>
-    </w:p>
-    <w:p>
-      <w:pPr>
-        <w:pStyle w:val="Normal"/>
-        <w:rPr/>
-      </w:pPr>
-      <w:r>
-        <w:rPr/>
-      </w:r>
-    </w:p>
-    <w:p>
-      <w:pPr>
-        <w:pStyle w:val="Normal"/>
-        <w:rPr/>
-      </w:pPr>
-      <w:r>
-        <w:rPr/>
-      </w:r>
-    </w:p>
-    <w:p>
-      <w:pPr>
-        <w:pStyle w:val="Normal"/>
-        <w:rPr/>
-      </w:pPr>
-      <w:r>
-        <w:rPr/>
-      </w:r>
-    </w:p>
-    <w:p>
-      <w:pPr>
-        <w:pStyle w:val="Normal"/>
-        <w:rPr/>
-      </w:pPr>
-      <w:r>
-        <w:rPr/>
-      </w:r>
-    </w:p>
-    <w:p>
-      <w:pPr>
-        <w:pStyle w:val="Normal"/>
-        <w:rPr/>
-      </w:pPr>
-      <w:r>
-        <w:rPr/>
-      </w:r>
-    </w:p>
-    <w:p>
-      <w:pPr>
-        <w:pStyle w:val="Normal"/>
-        <w:rPr/>
-      </w:pPr>
-      <w:r>
-        <w:rPr/>
-      </w:r>
-    </w:p>
-    <w:p>
-      <w:pPr>
-        <w:pStyle w:val="Normal"/>
-        <w:rPr/>
-      </w:pPr>
-      <w:r>
-        <w:rPr/>
-      </w:r>
-    </w:p>
-    <w:p>
-      <w:pPr>
-        <w:pStyle w:val="Normal"/>
-        <w:rPr/>
-      </w:pPr>
-      <w:r>
-        <w:rPr/>
+      </w:pPr>
+      <w:r>
+        <w:rPr>
+          <w:b/>
+          <w:bCs/>
+          <w:sz w:val="36"/>
+          <w:szCs w:val="36"/>
+        </w:rPr>
       </w:r>
     </w:p>
     <w:p>
@@ -4007,13 +3804,7 @@
     <w:p>
       <w:pPr>
         <w:pStyle w:val="Normal"/>
-        <w:rPr>
-          <w:b/>
-          <w:b/>
-          <w:bCs/>
-          <w:sz w:val="26"/>
-          <w:szCs w:val="26"/>
-        </w:rPr>
+        <w:rPr/>
       </w:pPr>
       <w:r>
         <w:rPr>
@@ -4025,6 +3816,36 @@
         <w:tab/>
         <w:tab/>
         <w:t>&lt;Apointment&gt;</w:t>
+      </w:r>
+    </w:p>
+    <w:p>
+      <w:pPr>
+        <w:pStyle w:val="Normal"/>
+        <w:rPr>
+          <w:b/>
+          <w:b/>
+          <w:bCs/>
+          <w:sz w:val="26"/>
+          <w:szCs w:val="26"/>
+        </w:rPr>
+      </w:pPr>
+      <w:r>
+        <w:rPr/>
+      </w:r>
+    </w:p>
+    <w:p>
+      <w:pPr>
+        <w:pStyle w:val="Normal"/>
+        <w:rPr>
+          <w:b/>
+          <w:b/>
+          <w:bCs/>
+          <w:sz w:val="26"/>
+          <w:szCs w:val="26"/>
+        </w:rPr>
+      </w:pPr>
+      <w:r>
+        <w:rPr/>
       </w:r>
     </w:p>
     <w:p>
@@ -4149,7 +3970,7 @@
       <w:tblPr>
         <w:tblW w:w="9638" w:type="dxa"/>
         <w:jc w:val="left"/>
-        <w:tblInd w:w="53" w:type="dxa"/>
+        <w:tblInd w:w="50" w:type="dxa"/>
         <w:tblBorders>
           <w:top w:val="single" w:sz="2" w:space="0" w:color="000001"/>
           <w:left w:val="single" w:sz="2" w:space="0" w:color="000001"/>
@@ -4158,7 +3979,7 @@
         </w:tblBorders>
         <w:tblCellMar>
           <w:top w:w="55" w:type="dxa"/>
-          <w:left w:w="51" w:type="dxa"/>
+          <w:left w:w="48" w:type="dxa"/>
           <w:bottom w:w="55" w:type="dxa"/>
           <w:right w:w="55" w:type="dxa"/>
         </w:tblCellMar>
@@ -4166,8 +3987,8 @@
       <w:tblGrid>
         <w:gridCol w:w="2409"/>
         <w:gridCol w:w="2410"/>
-        <w:gridCol w:w="2409"/>
-        <w:gridCol w:w="2409"/>
+        <w:gridCol w:w="2410"/>
+        <w:gridCol w:w="2408"/>
       </w:tblGrid>
       <w:tr>
         <w:trPr/>
@@ -4182,7 +4003,7 @@
             </w:tcBorders>
             <w:shd w:fill="auto" w:val="clear"/>
             <w:tcMar>
-              <w:left w:w="51" w:type="dxa"/>
+              <w:left w:w="48" w:type="dxa"/>
             </w:tcMar>
           </w:tcPr>
           <w:p>
@@ -4218,7 +4039,7 @@
             </w:tcBorders>
             <w:shd w:fill="auto" w:val="clear"/>
             <w:tcMar>
-              <w:left w:w="51" w:type="dxa"/>
+              <w:left w:w="48" w:type="dxa"/>
             </w:tcMar>
           </w:tcPr>
           <w:p>
@@ -4245,7 +4066,7 @@
         </w:tc>
         <w:tc>
           <w:tcPr>
-            <w:tcW w:w="2409" w:type="dxa"/>
+            <w:tcW w:w="2410" w:type="dxa"/>
             <w:tcBorders>
               <w:top w:val="single" w:sz="2" w:space="0" w:color="000001"/>
               <w:left w:val="single" w:sz="2" w:space="0" w:color="000001"/>
@@ -4254,7 +4075,7 @@
             </w:tcBorders>
             <w:shd w:fill="auto" w:val="clear"/>
             <w:tcMar>
-              <w:left w:w="51" w:type="dxa"/>
+              <w:left w:w="48" w:type="dxa"/>
             </w:tcMar>
           </w:tcPr>
           <w:p>
@@ -4281,7 +4102,7 @@
         </w:tc>
         <w:tc>
           <w:tcPr>
-            <w:tcW w:w="2409" w:type="dxa"/>
+            <w:tcW w:w="2408" w:type="dxa"/>
             <w:tcBorders>
               <w:top w:val="single" w:sz="2" w:space="0" w:color="000001"/>
               <w:left w:val="single" w:sz="2" w:space="0" w:color="000001"/>
@@ -4292,7 +4113,7 @@
             </w:tcBorders>
             <w:shd w:fill="auto" w:val="clear"/>
             <w:tcMar>
-              <w:left w:w="51" w:type="dxa"/>
+              <w:left w:w="48" w:type="dxa"/>
             </w:tcMar>
           </w:tcPr>
           <w:p>
@@ -4331,7 +4152,7 @@
             </w:tcBorders>
             <w:shd w:fill="auto" w:val="clear"/>
             <w:tcMar>
-              <w:left w:w="51" w:type="dxa"/>
+              <w:left w:w="48" w:type="dxa"/>
             </w:tcMar>
           </w:tcPr>
           <w:p>
@@ -4362,7 +4183,7 @@
             </w:tcBorders>
             <w:shd w:fill="auto" w:val="clear"/>
             <w:tcMar>
-              <w:left w:w="51" w:type="dxa"/>
+              <w:left w:w="48" w:type="dxa"/>
             </w:tcMar>
           </w:tcPr>
           <w:p>
@@ -4384,7 +4205,7 @@
         </w:tc>
         <w:tc>
           <w:tcPr>
-            <w:tcW w:w="2409" w:type="dxa"/>
+            <w:tcW w:w="2410" w:type="dxa"/>
             <w:tcBorders>
               <w:top w:val="single" w:sz="2" w:space="0" w:color="000001"/>
               <w:left w:val="single" w:sz="2" w:space="0" w:color="000001"/>
@@ -4393,7 +4214,7 @@
             </w:tcBorders>
             <w:shd w:fill="auto" w:val="clear"/>
             <w:tcMar>
-              <w:left w:w="51" w:type="dxa"/>
+              <w:left w:w="48" w:type="dxa"/>
             </w:tcMar>
           </w:tcPr>
           <w:p>
@@ -4415,7 +4236,7 @@
         </w:tc>
         <w:tc>
           <w:tcPr>
-            <w:tcW w:w="2409" w:type="dxa"/>
+            <w:tcW w:w="2408" w:type="dxa"/>
             <w:tcBorders>
               <w:top w:val="single" w:sz="2" w:space="0" w:color="000001"/>
               <w:left w:val="single" w:sz="2" w:space="0" w:color="000001"/>
@@ -4426,7 +4247,7 @@
             </w:tcBorders>
             <w:shd w:fill="auto" w:val="clear"/>
             <w:tcMar>
-              <w:left w:w="51" w:type="dxa"/>
+              <w:left w:w="48" w:type="dxa"/>
             </w:tcMar>
           </w:tcPr>
           <w:p>
@@ -4460,7 +4281,7 @@
             </w:tcBorders>
             <w:shd w:fill="auto" w:val="clear"/>
             <w:tcMar>
-              <w:left w:w="51" w:type="dxa"/>
+              <w:left w:w="48" w:type="dxa"/>
             </w:tcMar>
           </w:tcPr>
           <w:p>
@@ -4491,7 +4312,7 @@
             </w:tcBorders>
             <w:shd w:fill="auto" w:val="clear"/>
             <w:tcMar>
-              <w:left w:w="51" w:type="dxa"/>
+              <w:left w:w="48" w:type="dxa"/>
             </w:tcMar>
           </w:tcPr>
           <w:p>
@@ -4513,7 +4334,7 @@
         </w:tc>
         <w:tc>
           <w:tcPr>
-            <w:tcW w:w="2409" w:type="dxa"/>
+            <w:tcW w:w="2410" w:type="dxa"/>
             <w:tcBorders>
               <w:top w:val="single" w:sz="2" w:space="0" w:color="000001"/>
               <w:left w:val="single" w:sz="2" w:space="0" w:color="000001"/>
@@ -4522,7 +4343,7 @@
             </w:tcBorders>
             <w:shd w:fill="auto" w:val="clear"/>
             <w:tcMar>
-              <w:left w:w="51" w:type="dxa"/>
+              <w:left w:w="48" w:type="dxa"/>
             </w:tcMar>
           </w:tcPr>
           <w:p>
@@ -4543,7 +4364,7 @@
         </w:tc>
         <w:tc>
           <w:tcPr>
-            <w:tcW w:w="2409" w:type="dxa"/>
+            <w:tcW w:w="2408" w:type="dxa"/>
             <w:tcBorders>
               <w:top w:val="single" w:sz="2" w:space="0" w:color="000001"/>
               <w:left w:val="single" w:sz="2" w:space="0" w:color="000001"/>
@@ -4554,7 +4375,7 @@
             </w:tcBorders>
             <w:shd w:fill="auto" w:val="clear"/>
             <w:tcMar>
-              <w:left w:w="51" w:type="dxa"/>
+              <w:left w:w="48" w:type="dxa"/>
             </w:tcMar>
           </w:tcPr>
           <w:p>
@@ -4587,7 +4408,7 @@
             </w:tcBorders>
             <w:shd w:fill="auto" w:val="clear"/>
             <w:tcMar>
-              <w:left w:w="51" w:type="dxa"/>
+              <w:left w:w="48" w:type="dxa"/>
             </w:tcMar>
           </w:tcPr>
           <w:p>
@@ -4618,7 +4439,7 @@
             </w:tcBorders>
             <w:shd w:fill="auto" w:val="clear"/>
             <w:tcMar>
-              <w:left w:w="51" w:type="dxa"/>
+              <w:left w:w="48" w:type="dxa"/>
             </w:tcMar>
           </w:tcPr>
           <w:p>
@@ -4640,7 +4461,7 @@
         </w:tc>
         <w:tc>
           <w:tcPr>
-            <w:tcW w:w="2409" w:type="dxa"/>
+            <w:tcW w:w="2410" w:type="dxa"/>
             <w:tcBorders>
               <w:top w:val="single" w:sz="2" w:space="0" w:color="000001"/>
               <w:left w:val="single" w:sz="2" w:space="0" w:color="000001"/>
@@ -4649,7 +4470,7 @@
             </w:tcBorders>
             <w:shd w:fill="auto" w:val="clear"/>
             <w:tcMar>
-              <w:left w:w="51" w:type="dxa"/>
+              <w:left w:w="48" w:type="dxa"/>
             </w:tcMar>
           </w:tcPr>
           <w:p>
@@ -4670,7 +4491,7 @@
         </w:tc>
         <w:tc>
           <w:tcPr>
-            <w:tcW w:w="2409" w:type="dxa"/>
+            <w:tcW w:w="2408" w:type="dxa"/>
             <w:tcBorders>
               <w:top w:val="single" w:sz="2" w:space="0" w:color="000001"/>
               <w:left w:val="single" w:sz="2" w:space="0" w:color="000001"/>
@@ -4681,7 +4502,7 @@
             </w:tcBorders>
             <w:shd w:fill="auto" w:val="clear"/>
             <w:tcMar>
-              <w:left w:w="51" w:type="dxa"/>
+              <w:left w:w="48" w:type="dxa"/>
             </w:tcMar>
           </w:tcPr>
           <w:p>
@@ -4716,7 +4537,7 @@
             </w:tcBorders>
             <w:shd w:fill="auto" w:val="clear"/>
             <w:tcMar>
-              <w:left w:w="51" w:type="dxa"/>
+              <w:left w:w="48" w:type="dxa"/>
             </w:tcMar>
           </w:tcPr>
           <w:p>
@@ -4747,7 +4568,7 @@
             </w:tcBorders>
             <w:shd w:fill="auto" w:val="clear"/>
             <w:tcMar>
-              <w:left w:w="51" w:type="dxa"/>
+              <w:left w:w="48" w:type="dxa"/>
             </w:tcMar>
           </w:tcPr>
           <w:p>
@@ -4769,7 +4590,7 @@
         </w:tc>
         <w:tc>
           <w:tcPr>
-            <w:tcW w:w="2409" w:type="dxa"/>
+            <w:tcW w:w="2410" w:type="dxa"/>
             <w:tcBorders>
               <w:top w:val="single" w:sz="2" w:space="0" w:color="000001"/>
               <w:left w:val="single" w:sz="2" w:space="0" w:color="000001"/>
@@ -4778,7 +4599,7 @@
             </w:tcBorders>
             <w:shd w:fill="auto" w:val="clear"/>
             <w:tcMar>
-              <w:left w:w="51" w:type="dxa"/>
+              <w:left w:w="48" w:type="dxa"/>
             </w:tcMar>
           </w:tcPr>
           <w:p>
@@ -4799,7 +4620,7 @@
         </w:tc>
         <w:tc>
           <w:tcPr>
-            <w:tcW w:w="2409" w:type="dxa"/>
+            <w:tcW w:w="2408" w:type="dxa"/>
             <w:tcBorders>
               <w:top w:val="single" w:sz="2" w:space="0" w:color="000001"/>
               <w:left w:val="single" w:sz="2" w:space="0" w:color="000001"/>
@@ -4810,7 +4631,7 @@
             </w:tcBorders>
             <w:shd w:fill="auto" w:val="clear"/>
             <w:tcMar>
-              <w:left w:w="51" w:type="dxa"/>
+              <w:left w:w="48" w:type="dxa"/>
             </w:tcMar>
           </w:tcPr>
           <w:p>
@@ -5164,6 +4985,1150 @@
           <w:szCs w:val="30"/>
         </w:rPr>
         <w:t>&lt;Appointment&gt;</w:t>
+      </w:r>
+    </w:p>
+    <w:p>
+      <w:pPr>
+        <w:pStyle w:val="Normal"/>
+        <w:rPr>
+          <w:b w:val="false"/>
+          <w:b w:val="false"/>
+          <w:bCs w:val="false"/>
+          <w:sz w:val="30"/>
+          <w:szCs w:val="30"/>
+        </w:rPr>
+      </w:pPr>
+      <w:r>
+        <w:rPr/>
+      </w:r>
+    </w:p>
+    <w:p>
+      <w:pPr>
+        <w:pStyle w:val="Normal"/>
+        <w:rPr>
+          <w:b w:val="false"/>
+          <w:b w:val="false"/>
+          <w:bCs w:val="false"/>
+          <w:sz w:val="30"/>
+          <w:szCs w:val="30"/>
+        </w:rPr>
+      </w:pPr>
+      <w:r>
+        <w:rPr/>
+      </w:r>
+    </w:p>
+    <w:p>
+      <w:pPr>
+        <w:pStyle w:val="Normal"/>
+        <w:rPr>
+          <w:b w:val="false"/>
+          <w:b w:val="false"/>
+          <w:bCs w:val="false"/>
+          <w:sz w:val="30"/>
+          <w:szCs w:val="30"/>
+        </w:rPr>
+      </w:pPr>
+      <w:r>
+        <w:rPr/>
+      </w:r>
+    </w:p>
+    <w:p>
+      <w:pPr>
+        <w:pStyle w:val="Normal"/>
+        <w:rPr>
+          <w:b w:val="false"/>
+          <w:b w:val="false"/>
+          <w:bCs w:val="false"/>
+          <w:sz w:val="30"/>
+          <w:szCs w:val="30"/>
+        </w:rPr>
+      </w:pPr>
+      <w:r>
+        <w:rPr/>
+      </w:r>
+    </w:p>
+    <w:p>
+      <w:pPr>
+        <w:pStyle w:val="Normal"/>
+        <w:rPr>
+          <w:b w:val="false"/>
+          <w:b w:val="false"/>
+          <w:bCs w:val="false"/>
+          <w:sz w:val="30"/>
+          <w:szCs w:val="30"/>
+        </w:rPr>
+      </w:pPr>
+      <w:r>
+        <w:rPr/>
+      </w:r>
+    </w:p>
+    <w:p>
+      <w:pPr>
+        <w:pStyle w:val="Normal"/>
+        <w:rPr>
+          <w:b w:val="false"/>
+          <w:b w:val="false"/>
+          <w:bCs w:val="false"/>
+          <w:sz w:val="30"/>
+          <w:szCs w:val="30"/>
+        </w:rPr>
+      </w:pPr>
+      <w:r>
+        <w:rPr/>
+      </w:r>
+    </w:p>
+    <w:p>
+      <w:pPr>
+        <w:pStyle w:val="Normal"/>
+        <w:rPr>
+          <w:b w:val="false"/>
+          <w:b w:val="false"/>
+          <w:bCs w:val="false"/>
+          <w:sz w:val="30"/>
+          <w:szCs w:val="30"/>
+        </w:rPr>
+      </w:pPr>
+      <w:r>
+        <w:rPr/>
+      </w:r>
+    </w:p>
+    <w:p>
+      <w:pPr>
+        <w:pStyle w:val="Normal"/>
+        <w:rPr>
+          <w:b w:val="false"/>
+          <w:b w:val="false"/>
+          <w:bCs w:val="false"/>
+          <w:sz w:val="30"/>
+          <w:szCs w:val="30"/>
+        </w:rPr>
+      </w:pPr>
+      <w:r>
+        <w:rPr/>
+      </w:r>
+    </w:p>
+    <w:p>
+      <w:pPr>
+        <w:pStyle w:val="Normal"/>
+        <w:rPr>
+          <w:b w:val="false"/>
+          <w:b w:val="false"/>
+          <w:bCs w:val="false"/>
+          <w:sz w:val="30"/>
+          <w:szCs w:val="30"/>
+        </w:rPr>
+      </w:pPr>
+      <w:r>
+        <w:rPr/>
+      </w:r>
+    </w:p>
+    <w:p>
+      <w:pPr>
+        <w:pStyle w:val="Normal"/>
+        <w:rPr>
+          <w:b w:val="false"/>
+          <w:b w:val="false"/>
+          <w:bCs w:val="false"/>
+          <w:sz w:val="30"/>
+          <w:szCs w:val="30"/>
+        </w:rPr>
+      </w:pPr>
+      <w:r>
+        <w:rPr/>
+      </w:r>
+    </w:p>
+    <w:p>
+      <w:pPr>
+        <w:pStyle w:val="Normal"/>
+        <w:rPr>
+          <w:b w:val="false"/>
+          <w:b w:val="false"/>
+          <w:bCs w:val="false"/>
+          <w:sz w:val="30"/>
+          <w:szCs w:val="30"/>
+        </w:rPr>
+      </w:pPr>
+      <w:r>
+        <w:rPr/>
+      </w:r>
+    </w:p>
+    <w:p>
+      <w:pPr>
+        <w:pStyle w:val="Normal"/>
+        <w:rPr>
+          <w:b w:val="false"/>
+          <w:b w:val="false"/>
+          <w:bCs w:val="false"/>
+          <w:sz w:val="30"/>
+          <w:szCs w:val="30"/>
+        </w:rPr>
+      </w:pPr>
+      <w:r>
+        <w:rPr/>
+      </w:r>
+    </w:p>
+    <w:p>
+      <w:pPr>
+        <w:pStyle w:val="Normal"/>
+        <w:rPr>
+          <w:b w:val="false"/>
+          <w:b w:val="false"/>
+          <w:bCs w:val="false"/>
+          <w:sz w:val="30"/>
+          <w:szCs w:val="30"/>
+        </w:rPr>
+      </w:pPr>
+      <w:r>
+        <w:rPr/>
+      </w:r>
+    </w:p>
+    <w:p>
+      <w:pPr>
+        <w:pStyle w:val="Normal"/>
+        <w:rPr>
+          <w:b w:val="false"/>
+          <w:b w:val="false"/>
+          <w:bCs w:val="false"/>
+          <w:sz w:val="30"/>
+          <w:szCs w:val="30"/>
+        </w:rPr>
+      </w:pPr>
+      <w:r>
+        <w:rPr/>
+      </w:r>
+    </w:p>
+    <w:p>
+      <w:pPr>
+        <w:pStyle w:val="Normal"/>
+        <w:rPr>
+          <w:b w:val="false"/>
+          <w:b w:val="false"/>
+          <w:bCs w:val="false"/>
+          <w:sz w:val="30"/>
+          <w:szCs w:val="30"/>
+        </w:rPr>
+      </w:pPr>
+      <w:r>
+        <w:rPr/>
+      </w:r>
+    </w:p>
+    <w:p>
+      <w:pPr>
+        <w:pStyle w:val="Normal"/>
+        <w:rPr>
+          <w:b w:val="false"/>
+          <w:b w:val="false"/>
+          <w:bCs w:val="false"/>
+          <w:sz w:val="30"/>
+          <w:szCs w:val="30"/>
+        </w:rPr>
+      </w:pPr>
+      <w:r>
+        <w:rPr/>
+      </w:r>
+    </w:p>
+    <w:p>
+      <w:pPr>
+        <w:pStyle w:val="Normal"/>
+        <w:rPr>
+          <w:b w:val="false"/>
+          <w:b w:val="false"/>
+          <w:bCs w:val="false"/>
+          <w:sz w:val="30"/>
+          <w:szCs w:val="30"/>
+        </w:rPr>
+      </w:pPr>
+      <w:r>
+        <w:rPr/>
+      </w:r>
+    </w:p>
+    <w:p>
+      <w:pPr>
+        <w:pStyle w:val="Normal"/>
+        <w:rPr>
+          <w:b w:val="false"/>
+          <w:b w:val="false"/>
+          <w:bCs w:val="false"/>
+          <w:sz w:val="30"/>
+          <w:szCs w:val="30"/>
+        </w:rPr>
+      </w:pPr>
+      <w:r>
+        <w:rPr/>
+      </w:r>
+    </w:p>
+    <w:p>
+      <w:pPr>
+        <w:pStyle w:val="Normal"/>
+        <w:rPr>
+          <w:b w:val="false"/>
+          <w:b w:val="false"/>
+          <w:bCs w:val="false"/>
+          <w:sz w:val="30"/>
+          <w:szCs w:val="30"/>
+        </w:rPr>
+      </w:pPr>
+      <w:r>
+        <w:rPr/>
+      </w:r>
+    </w:p>
+    <w:p>
+      <w:pPr>
+        <w:pStyle w:val="Normal"/>
+        <w:rPr>
+          <w:b w:val="false"/>
+          <w:b w:val="false"/>
+          <w:bCs w:val="false"/>
+          <w:sz w:val="30"/>
+          <w:szCs w:val="30"/>
+        </w:rPr>
+      </w:pPr>
+      <w:r>
+        <w:rPr/>
+      </w:r>
+    </w:p>
+    <w:p>
+      <w:pPr>
+        <w:pStyle w:val="Normal"/>
+        <w:rPr>
+          <w:b w:val="false"/>
+          <w:b w:val="false"/>
+          <w:bCs w:val="false"/>
+          <w:sz w:val="30"/>
+          <w:szCs w:val="30"/>
+        </w:rPr>
+      </w:pPr>
+      <w:r>
+        <w:rPr/>
+      </w:r>
+    </w:p>
+    <w:p>
+      <w:pPr>
+        <w:pStyle w:val="Normal"/>
+        <w:rPr>
+          <w:b w:val="false"/>
+          <w:b w:val="false"/>
+          <w:bCs w:val="false"/>
+          <w:sz w:val="30"/>
+          <w:szCs w:val="30"/>
+        </w:rPr>
+      </w:pPr>
+      <w:r>
+        <w:rPr/>
+      </w:r>
+    </w:p>
+    <w:p>
+      <w:pPr>
+        <w:pStyle w:val="Normal"/>
+        <w:rPr>
+          <w:b w:val="false"/>
+          <w:b w:val="false"/>
+          <w:bCs w:val="false"/>
+          <w:sz w:val="30"/>
+          <w:szCs w:val="30"/>
+        </w:rPr>
+      </w:pPr>
+      <w:r>
+        <w:rPr/>
+      </w:r>
+    </w:p>
+    <w:p>
+      <w:pPr>
+        <w:pStyle w:val="Normal"/>
+        <w:rPr>
+          <w:b w:val="false"/>
+          <w:b w:val="false"/>
+          <w:bCs w:val="false"/>
+          <w:sz w:val="30"/>
+          <w:szCs w:val="30"/>
+        </w:rPr>
+      </w:pPr>
+      <w:r>
+        <w:rPr/>
+      </w:r>
+    </w:p>
+    <w:p>
+      <w:pPr>
+        <w:pStyle w:val="Heading2"/>
+        <w:spacing w:before="280" w:after="280"/>
+        <w:rPr>
+          <w:b/>
+          <w:b/>
+          <w:bCs/>
+        </w:rPr>
+      </w:pPr>
+      <w:r>
+        <w:rPr>
+          <w:b/>
+          <w:bCs/>
+          <w:sz w:val="30"/>
+          <w:szCs w:val="30"/>
+        </w:rPr>
+        <w:t>Development Environment</w:t>
+      </w:r>
+    </w:p>
+    <w:p>
+      <w:pPr>
+        <w:pStyle w:val="Normal"/>
+        <w:rPr/>
+      </w:pPr>
+      <w:r>
+        <w:rPr>
+          <w:b w:val="false"/>
+          <w:bCs w:val="false"/>
+          <w:sz w:val="30"/>
+          <w:szCs w:val="30"/>
+        </w:rPr>
+        <w:t>-</w:t>
+      </w:r>
+      <w:r>
+        <w:rPr>
+          <w:b w:val="false"/>
+          <w:bCs w:val="false"/>
+          <w:sz w:val="30"/>
+          <w:szCs w:val="30"/>
+        </w:rPr>
+        <w:t>HTML</w:t>
+      </w:r>
+    </w:p>
+    <w:p>
+      <w:pPr>
+        <w:pStyle w:val="Normal"/>
+        <w:rPr/>
+      </w:pPr>
+      <w:r>
+        <w:rPr>
+          <w:b w:val="false"/>
+          <w:bCs w:val="false"/>
+          <w:sz w:val="30"/>
+          <w:szCs w:val="30"/>
+        </w:rPr>
+        <w:t>-CSS</w:t>
+      </w:r>
+    </w:p>
+    <w:p>
+      <w:pPr>
+        <w:pStyle w:val="Normal"/>
+        <w:rPr/>
+      </w:pPr>
+      <w:r>
+        <w:rPr>
+          <w:b w:val="false"/>
+          <w:bCs w:val="false"/>
+          <w:sz w:val="30"/>
+          <w:szCs w:val="30"/>
+        </w:rPr>
+        <w:t>-Javascript...</w:t>
+      </w:r>
+    </w:p>
+    <w:p>
+      <w:pPr>
+        <w:pStyle w:val="Normal"/>
+        <w:rPr>
+          <w:b w:val="false"/>
+          <w:b w:val="false"/>
+          <w:bCs w:val="false"/>
+          <w:sz w:val="30"/>
+          <w:szCs w:val="30"/>
+        </w:rPr>
+      </w:pPr>
+      <w:r>
+        <w:rPr/>
+      </w:r>
+    </w:p>
+    <w:p>
+      <w:pPr>
+        <w:pStyle w:val="Normal"/>
+        <w:rPr>
+          <w:b w:val="false"/>
+          <w:b w:val="false"/>
+          <w:bCs w:val="false"/>
+          <w:sz w:val="30"/>
+          <w:szCs w:val="30"/>
+        </w:rPr>
+      </w:pPr>
+      <w:r>
+        <w:rPr/>
+      </w:r>
+    </w:p>
+    <w:p>
+      <w:pPr>
+        <w:pStyle w:val="Normal"/>
+        <w:rPr>
+          <w:b w:val="false"/>
+          <w:b w:val="false"/>
+          <w:bCs w:val="false"/>
+          <w:sz w:val="30"/>
+          <w:szCs w:val="30"/>
+        </w:rPr>
+      </w:pPr>
+      <w:r>
+        <w:rPr/>
+      </w:r>
+    </w:p>
+    <w:p>
+      <w:pPr>
+        <w:pStyle w:val="Normal"/>
+        <w:rPr>
+          <w:b w:val="false"/>
+          <w:b w:val="false"/>
+          <w:bCs w:val="false"/>
+          <w:sz w:val="30"/>
+          <w:szCs w:val="30"/>
+        </w:rPr>
+      </w:pPr>
+      <w:r>
+        <w:rPr/>
+      </w:r>
+    </w:p>
+    <w:p>
+      <w:pPr>
+        <w:pStyle w:val="Normal"/>
+        <w:rPr>
+          <w:b w:val="false"/>
+          <w:b w:val="false"/>
+          <w:bCs w:val="false"/>
+          <w:sz w:val="30"/>
+          <w:szCs w:val="30"/>
+        </w:rPr>
+      </w:pPr>
+      <w:r>
+        <w:rPr/>
+      </w:r>
+    </w:p>
+    <w:p>
+      <w:pPr>
+        <w:pStyle w:val="Normal"/>
+        <w:rPr>
+          <w:b w:val="false"/>
+          <w:b w:val="false"/>
+          <w:bCs w:val="false"/>
+          <w:sz w:val="30"/>
+          <w:szCs w:val="30"/>
+        </w:rPr>
+      </w:pPr>
+      <w:r>
+        <w:rPr/>
+      </w:r>
+    </w:p>
+    <w:p>
+      <w:pPr>
+        <w:pStyle w:val="Normal"/>
+        <w:rPr>
+          <w:b w:val="false"/>
+          <w:b w:val="false"/>
+          <w:bCs w:val="false"/>
+          <w:sz w:val="30"/>
+          <w:szCs w:val="30"/>
+        </w:rPr>
+      </w:pPr>
+      <w:r>
+        <w:rPr/>
+      </w:r>
+    </w:p>
+    <w:p>
+      <w:pPr>
+        <w:pStyle w:val="Normal"/>
+        <w:rPr>
+          <w:b w:val="false"/>
+          <w:b w:val="false"/>
+          <w:bCs w:val="false"/>
+          <w:sz w:val="30"/>
+          <w:szCs w:val="30"/>
+        </w:rPr>
+      </w:pPr>
+      <w:r>
+        <w:rPr/>
+      </w:r>
+    </w:p>
+    <w:p>
+      <w:pPr>
+        <w:pStyle w:val="Normal"/>
+        <w:rPr/>
+      </w:pPr>
+      <w:r>
+        <w:rPr>
+          <w:b/>
+          <w:bCs/>
+          <w:sz w:val="36"/>
+          <w:szCs w:val="36"/>
+        </w:rPr>
+        <w:t>Scenarios</w:t>
+      </w:r>
+    </w:p>
+    <w:p>
+      <w:pPr>
+        <w:pStyle w:val="Normal"/>
+        <w:rPr>
+          <w:b/>
+          <w:b/>
+          <w:bCs/>
+          <w:sz w:val="30"/>
+          <w:szCs w:val="30"/>
+        </w:rPr>
+      </w:pPr>
+      <w:r>
+        <w:rPr>
+          <w:b/>
+          <w:bCs/>
+          <w:sz w:val="30"/>
+          <w:szCs w:val="30"/>
+        </w:rPr>
+      </w:r>
+    </w:p>
+    <w:p>
+      <w:pPr>
+        <w:pStyle w:val="Normal"/>
+        <w:rPr/>
+      </w:pPr>
+      <w:r>
+        <w:rPr/>
+        <w:t xml:space="preserve">Every projects always start with the </w:t>
+      </w:r>
+    </w:p>
+    <w:p>
+      <w:pPr>
+        <w:pStyle w:val="Normal"/>
+        <w:rPr/>
+      </w:pPr>
+      <w:r>
+        <w:rPr/>
+      </w:r>
+    </w:p>
+    <w:p>
+      <w:pPr>
+        <w:pStyle w:val="Normal"/>
+        <w:rPr/>
+      </w:pPr>
+      <w:r>
+        <w:rPr/>
+        <w:t>&lt;APPOINTMENT&gt;</w:t>
+      </w:r>
+    </w:p>
+    <w:p>
+      <w:pPr>
+        <w:pStyle w:val="Normal"/>
+        <w:rPr/>
+      </w:pPr>
+      <w:r>
+        <w:rPr/>
+      </w:r>
+    </w:p>
+    <w:p>
+      <w:pPr>
+        <w:pStyle w:val="Normal"/>
+        <w:rPr/>
+      </w:pPr>
+      <w:r>
+        <w:rPr/>
+      </w:r>
+    </w:p>
+    <w:p>
+      <w:pPr>
+        <w:pStyle w:val="Normal"/>
+        <w:rPr/>
+      </w:pPr>
+      <w:r>
+        <w:rPr/>
+      </w:r>
+    </w:p>
+    <w:p>
+      <w:pPr>
+        <w:pStyle w:val="Normal"/>
+        <w:rPr/>
+      </w:pPr>
+      <w:r>
+        <w:rPr/>
+      </w:r>
+    </w:p>
+    <w:p>
+      <w:pPr>
+        <w:pStyle w:val="Normal"/>
+        <w:rPr/>
+      </w:pPr>
+      <w:r>
+        <w:rPr/>
+      </w:r>
+    </w:p>
+    <w:p>
+      <w:pPr>
+        <w:pStyle w:val="Normal"/>
+        <w:rPr/>
+      </w:pPr>
+      <w:r>
+        <w:rPr/>
+      </w:r>
+    </w:p>
+    <w:p>
+      <w:pPr>
+        <w:pStyle w:val="Normal"/>
+        <w:rPr/>
+      </w:pPr>
+      <w:r>
+        <w:rPr/>
+      </w:r>
+    </w:p>
+    <w:p>
+      <w:pPr>
+        <w:pStyle w:val="Normal"/>
+        <w:rPr/>
+      </w:pPr>
+      <w:r>
+        <w:rPr/>
+      </w:r>
+    </w:p>
+    <w:p>
+      <w:pPr>
+        <w:pStyle w:val="Normal"/>
+        <w:rPr/>
+      </w:pPr>
+      <w:r>
+        <w:rPr/>
+      </w:r>
+    </w:p>
+    <w:p>
+      <w:pPr>
+        <w:pStyle w:val="Normal"/>
+        <w:rPr/>
+      </w:pPr>
+      <w:r>
+        <w:rPr/>
+      </w:r>
+    </w:p>
+    <w:p>
+      <w:pPr>
+        <w:pStyle w:val="Normal"/>
+        <w:rPr/>
+      </w:pPr>
+      <w:r>
+        <w:rPr/>
+      </w:r>
+    </w:p>
+    <w:p>
+      <w:pPr>
+        <w:pStyle w:val="Normal"/>
+        <w:rPr/>
+      </w:pPr>
+      <w:r>
+        <w:rPr/>
+      </w:r>
+    </w:p>
+    <w:p>
+      <w:pPr>
+        <w:pStyle w:val="Normal"/>
+        <w:rPr/>
+      </w:pPr>
+      <w:r>
+        <w:rPr/>
+      </w:r>
+    </w:p>
+    <w:p>
+      <w:pPr>
+        <w:pStyle w:val="Normal"/>
+        <w:rPr/>
+      </w:pPr>
+      <w:r>
+        <w:rPr/>
+      </w:r>
+    </w:p>
+    <w:p>
+      <w:pPr>
+        <w:pStyle w:val="Normal"/>
+        <w:rPr/>
+      </w:pPr>
+      <w:r>
+        <w:rPr/>
+      </w:r>
+    </w:p>
+    <w:p>
+      <w:pPr>
+        <w:pStyle w:val="Normal"/>
+        <w:rPr/>
+      </w:pPr>
+      <w:r>
+        <w:rPr/>
+      </w:r>
+    </w:p>
+    <w:p>
+      <w:pPr>
+        <w:pStyle w:val="Normal"/>
+        <w:rPr/>
+      </w:pPr>
+      <w:r>
+        <w:rPr/>
+      </w:r>
+    </w:p>
+    <w:p>
+      <w:pPr>
+        <w:pStyle w:val="Normal"/>
+        <w:rPr/>
+      </w:pPr>
+      <w:r>
+        <w:rPr/>
+      </w:r>
+    </w:p>
+    <w:p>
+      <w:pPr>
+        <w:pStyle w:val="Normal"/>
+        <w:rPr>
+          <w:b/>
+          <w:b/>
+          <w:bCs/>
+          <w:sz w:val="36"/>
+          <w:szCs w:val="36"/>
+        </w:rPr>
+      </w:pPr>
+      <w:r>
+        <w:rPr>
+          <w:b/>
+          <w:bCs/>
+          <w:sz w:val="36"/>
+          <w:szCs w:val="36"/>
+        </w:rPr>
+        <w:t>Stakeholders</w:t>
+      </w:r>
+    </w:p>
+    <w:p>
+      <w:pPr>
+        <w:pStyle w:val="Normal"/>
+        <w:rPr>
+          <w:sz w:val="30"/>
+          <w:szCs w:val="30"/>
+        </w:rPr>
+      </w:pPr>
+      <w:r>
+        <w:rPr>
+          <w:b/>
+          <w:bCs/>
+          <w:sz w:val="36"/>
+          <w:szCs w:val="36"/>
+        </w:rPr>
+      </w:r>
+    </w:p>
+    <w:p>
+      <w:pPr>
+        <w:pStyle w:val="Normal"/>
+        <w:rPr>
+          <w:sz w:val="30"/>
+          <w:szCs w:val="30"/>
+        </w:rPr>
+      </w:pPr>
+      <w:r>
+        <w:rPr>
+          <w:b/>
+          <w:bCs/>
+          <w:sz w:val="36"/>
+          <w:szCs w:val="36"/>
+        </w:rPr>
+      </w:r>
+    </w:p>
+    <w:p>
+      <w:pPr>
+        <w:pStyle w:val="Normal"/>
+        <w:rPr>
+          <w:sz w:val="30"/>
+          <w:szCs w:val="30"/>
+        </w:rPr>
+      </w:pPr>
+      <w:r>
+        <w:rPr>
+          <w:b/>
+          <w:bCs/>
+          <w:sz w:val="36"/>
+          <w:szCs w:val="36"/>
+        </w:rPr>
+      </w:r>
+    </w:p>
+    <w:p>
+      <w:pPr>
+        <w:pStyle w:val="Normal"/>
+        <w:rPr>
+          <w:sz w:val="30"/>
+          <w:szCs w:val="30"/>
+        </w:rPr>
+      </w:pPr>
+      <w:r>
+        <w:rPr>
+          <w:b/>
+          <w:bCs/>
+          <w:sz w:val="36"/>
+          <w:szCs w:val="36"/>
+        </w:rPr>
+      </w:r>
+    </w:p>
+    <w:p>
+      <w:pPr>
+        <w:pStyle w:val="Normal"/>
+        <w:rPr>
+          <w:sz w:val="30"/>
+          <w:szCs w:val="30"/>
+        </w:rPr>
+      </w:pPr>
+      <w:r>
+        <w:rPr>
+          <w:b/>
+          <w:bCs/>
+          <w:sz w:val="36"/>
+          <w:szCs w:val="36"/>
+        </w:rPr>
+      </w:r>
+    </w:p>
+    <w:p>
+      <w:pPr>
+        <w:pStyle w:val="Normal"/>
+        <w:rPr>
+          <w:sz w:val="30"/>
+          <w:szCs w:val="30"/>
+        </w:rPr>
+      </w:pPr>
+      <w:r>
+        <w:rPr>
+          <w:b/>
+          <w:bCs/>
+          <w:sz w:val="36"/>
+          <w:szCs w:val="36"/>
+        </w:rPr>
+      </w:r>
+    </w:p>
+    <w:p>
+      <w:pPr>
+        <w:pStyle w:val="Normal"/>
+        <w:rPr>
+          <w:sz w:val="30"/>
+          <w:szCs w:val="30"/>
+        </w:rPr>
+      </w:pPr>
+      <w:r>
+        <w:rPr>
+          <w:b/>
+          <w:bCs/>
+          <w:sz w:val="36"/>
+          <w:szCs w:val="36"/>
+        </w:rPr>
+      </w:r>
+    </w:p>
+    <w:p>
+      <w:pPr>
+        <w:pStyle w:val="Normal"/>
+        <w:rPr>
+          <w:b/>
+          <w:b/>
+          <w:bCs/>
+          <w:sz w:val="36"/>
+          <w:szCs w:val="36"/>
+        </w:rPr>
+      </w:pPr>
+      <w:r>
+        <w:rPr>
+          <w:b/>
+          <w:bCs/>
+          <w:sz w:val="36"/>
+          <w:szCs w:val="36"/>
+        </w:rPr>
+        <w:t>Project Requirement</w:t>
+      </w:r>
+    </w:p>
+    <w:p>
+      <w:pPr>
+        <w:pStyle w:val="Normal"/>
+        <w:rPr>
+          <w:sz w:val="30"/>
+          <w:szCs w:val="30"/>
+        </w:rPr>
+      </w:pPr>
+      <w:r>
+        <w:rPr>
+          <w:b/>
+          <w:bCs/>
+          <w:sz w:val="36"/>
+          <w:szCs w:val="36"/>
+        </w:rPr>
+      </w:r>
+    </w:p>
+    <w:p>
+      <w:pPr>
+        <w:pStyle w:val="Normal"/>
+        <w:rPr>
+          <w:b/>
+          <w:b/>
+          <w:bCs/>
+          <w:sz w:val="36"/>
+          <w:szCs w:val="36"/>
+        </w:rPr>
+      </w:pPr>
+      <w:r>
+        <w:rPr>
+          <w:b/>
+          <w:bCs/>
+          <w:sz w:val="30"/>
+          <w:szCs w:val="30"/>
+        </w:rPr>
+        <w:t>UML Diagrams</w:t>
+      </w:r>
+    </w:p>
+    <w:p>
+      <w:pPr>
+        <w:pStyle w:val="Normal"/>
+        <w:rPr>
+          <w:sz w:val="30"/>
+          <w:szCs w:val="30"/>
+        </w:rPr>
+      </w:pPr>
+      <w:r>
+        <w:rPr>
+          <w:b/>
+          <w:bCs/>
+          <w:sz w:val="36"/>
+          <w:szCs w:val="36"/>
+        </w:rPr>
+      </w:r>
+    </w:p>
+    <w:p>
+      <w:pPr>
+        <w:pStyle w:val="Normal"/>
+        <w:rPr>
+          <w:sz w:val="30"/>
+          <w:szCs w:val="30"/>
+        </w:rPr>
+      </w:pPr>
+      <w:r>
+        <w:rPr>
+          <w:b/>
+          <w:bCs/>
+          <w:sz w:val="36"/>
+          <w:szCs w:val="36"/>
+        </w:rPr>
+      </w:r>
+    </w:p>
+    <w:p>
+      <w:pPr>
+        <w:pStyle w:val="Normal"/>
+        <w:rPr>
+          <w:b/>
+          <w:b/>
+          <w:bCs/>
+          <w:sz w:val="36"/>
+          <w:szCs w:val="36"/>
+        </w:rPr>
+      </w:pPr>
+      <w:r>
+        <w:rPr>
+          <w:b/>
+          <w:bCs/>
+          <w:sz w:val="30"/>
+          <w:szCs w:val="30"/>
+        </w:rPr>
+        <w:t>Functional Requirements</w:t>
+      </w:r>
+    </w:p>
+    <w:p>
+      <w:pPr>
+        <w:pStyle w:val="Normal"/>
+        <w:rPr>
+          <w:sz w:val="30"/>
+          <w:szCs w:val="30"/>
+        </w:rPr>
+      </w:pPr>
+      <w:r>
+        <w:rPr>
+          <w:b/>
+          <w:bCs/>
+          <w:sz w:val="36"/>
+          <w:szCs w:val="36"/>
+        </w:rPr>
+      </w:r>
+    </w:p>
+    <w:p>
+      <w:pPr>
+        <w:pStyle w:val="Normal"/>
+        <w:rPr>
+          <w:b/>
+          <w:b/>
+          <w:bCs/>
+          <w:sz w:val="36"/>
+          <w:szCs w:val="36"/>
+        </w:rPr>
+      </w:pPr>
+      <w:r>
+        <w:rPr>
+          <w:b/>
+          <w:bCs/>
+          <w:sz w:val="30"/>
+          <w:szCs w:val="30"/>
+        </w:rPr>
+        <w:t>Performance Requirements</w:t>
+      </w:r>
+    </w:p>
+    <w:p>
+      <w:pPr>
+        <w:pStyle w:val="Normal"/>
+        <w:rPr>
+          <w:sz w:val="30"/>
+          <w:szCs w:val="30"/>
+        </w:rPr>
+      </w:pPr>
+      <w:r>
+        <w:rPr>
+          <w:b/>
+          <w:bCs/>
+          <w:sz w:val="36"/>
+          <w:szCs w:val="36"/>
+        </w:rPr>
+      </w:r>
+    </w:p>
+    <w:p>
+      <w:pPr>
+        <w:pStyle w:val="Normal"/>
+        <w:rPr>
+          <w:sz w:val="30"/>
+          <w:szCs w:val="30"/>
+        </w:rPr>
+      </w:pPr>
+      <w:r>
+        <w:rPr>
+          <w:b/>
+          <w:bCs/>
+          <w:sz w:val="36"/>
+          <w:szCs w:val="36"/>
+        </w:rPr>
+      </w:r>
+    </w:p>
+    <w:p>
+      <w:pPr>
+        <w:pStyle w:val="Normal"/>
+        <w:rPr>
+          <w:sz w:val="30"/>
+          <w:szCs w:val="30"/>
+        </w:rPr>
+      </w:pPr>
+      <w:r>
+        <w:rPr>
+          <w:b/>
+          <w:bCs/>
+          <w:sz w:val="36"/>
+          <w:szCs w:val="36"/>
+        </w:rPr>
+      </w:r>
+    </w:p>
+    <w:p>
+      <w:pPr>
+        <w:pStyle w:val="Normal"/>
+        <w:rPr>
+          <w:b/>
+          <w:b/>
+          <w:bCs/>
+          <w:sz w:val="36"/>
+          <w:szCs w:val="36"/>
+        </w:rPr>
+      </w:pPr>
+      <w:r>
+        <w:rPr>
+          <w:b/>
+          <w:bCs/>
+          <w:sz w:val="30"/>
+          <w:szCs w:val="30"/>
+        </w:rPr>
+        <w:t>Appearance Requirements</w:t>
       </w:r>
     </w:p>
     <w:sectPr>
@@ -5582,6 +6547,24 @@
       <w:lang w:val="en-US" w:eastAsia="zh-CN" w:bidi="hi-IN"/>
     </w:rPr>
   </w:style>
+  <w:style w:type="paragraph" w:styleId="Heading2">
+    <w:name w:val="Heading 2"/>
+    <w:basedOn w:val="Normal1"/>
+    <w:next w:val="Normal"/>
+    <w:qFormat/>
+    <w:pPr>
+      <w:keepNext/>
+      <w:keepLines/>
+      <w:spacing w:lineRule="auto" w:line="240" w:before="360" w:after="360"/>
+      <w:ind w:left="720" w:hanging="0"/>
+      <w:contextualSpacing/>
+    </w:pPr>
+    <w:rPr>
+      <w:b/>
+      <w:sz w:val="36"/>
+      <w:szCs w:val="36"/>
+    </w:rPr>
+  </w:style>
   <w:style w:type="character" w:styleId="DefaultParagraphFont" w:default="1">
     <w:name w:val="Default Paragraph Font"/>
     <w:uiPriority w:val="1"/>
@@ -5672,6 +6655,22 @@
       <w:suppressLineNumbers/>
     </w:pPr>
     <w:rPr/>
+  </w:style>
+  <w:style w:type="paragraph" w:styleId="Normal1">
+    <w:name w:val="LO-normal"/>
+    <w:qFormat/>
+    <w:pPr>
+      <w:widowControl/>
+      <w:bidi w:val="0"/>
+      <w:jc w:val="left"/>
+    </w:pPr>
+    <w:rPr>
+      <w:rFonts w:ascii="Liberation Serif" w:hAnsi="Liberation Serif" w:eastAsia="Noto Sans CJK SC Regular" w:cs="FreeSans"/>
+      <w:color w:val="auto"/>
+      <w:sz w:val="24"/>
+      <w:szCs w:val="24"/>
+      <w:lang w:val="en-US" w:eastAsia="zh-CN" w:bidi="hi-IN"/>
+    </w:rPr>
   </w:style>
   <w:style w:type="numbering" w:styleId="NoList" w:default="1">
     <w:name w:val="No List"/>

</xml_diff>